<commit_message>
sent paper draft with full bda to AF
</commit_message>
<xml_diff>
--- a/paper/psych_science_submission/psych_science_answers.docx
+++ b/paper/psych_science_submission/psych_science_answers.docx
@@ -95,7 +95,21 @@
           <w:rFonts w:ascii="Times" w:eastAsia="Times New Roman" w:hAnsi="Times" w:cs="Times New Roman"/>
           <w:color w:val="222222"/>
         </w:rPr>
-        <w:t>This exploratory study is the first to measure American Sign Language processing skills in young children and was funded over a two-year period. Thus, our sample size was determined by our success, within this period, in testing children and adults who were native ASL users.</w:t>
+        <w:t xml:space="preserve">This </w:t>
+      </w:r>
+      <w:r>
+        <w:rPr>
+          <w:rFonts w:ascii="Times" w:eastAsia="Times New Roman" w:hAnsi="Times" w:cs="Times New Roman"/>
+          <w:color w:val="222222"/>
+        </w:rPr>
+        <w:t>innovative</w:t>
+      </w:r>
+      <w:r>
+        <w:rPr>
+          <w:rFonts w:ascii="Times" w:eastAsia="Times New Roman" w:hAnsi="Times" w:cs="Times New Roman"/>
+          <w:color w:val="222222"/>
+        </w:rPr>
+        <w:t xml:space="preserve"> study is the first to measure American Sign Language processing skills in young children and was funded over a two-year period. Thus, our sample size was determined by our success, within this period, in testing children and adults who were native ASL users.</w:t>
       </w:r>
       <w:r>
         <w:rPr>
@@ -323,8 +337,10 @@
           <w:b/>
         </w:rPr>
         <w:lastRenderedPageBreak/>
-        <w:t>Reviewers?</w:t>
-      </w:r>
+        <w:t>Reviewers</w:t>
+      </w:r>
+      <w:bookmarkStart w:id="0" w:name="_GoBack"/>
+      <w:bookmarkEnd w:id="0"/>
     </w:p>
     <w:p>
       <w:pPr>
@@ -439,48 +455,44 @@
         <w:rPr>
           <w:rFonts w:ascii="Times" w:hAnsi="Times"/>
         </w:rPr>
-        <w:t xml:space="preserve">K. MacDonald, V.A. Marchman, and A. Fernald developed the study concept. All authors contributed to the study design. </w:t>
-      </w:r>
-      <w:proofErr w:type="gramStart"/>
-      <w:r>
-        <w:rPr>
-          <w:rFonts w:ascii="Times" w:hAnsi="Times"/>
-        </w:rPr>
-        <w:t>Testing and data collection were performed by K. MacDonald and T. LaMarr</w:t>
-      </w:r>
-      <w:proofErr w:type="gramEnd"/>
-      <w:r>
-        <w:rPr>
-          <w:rFonts w:ascii="Times" w:hAnsi="Times"/>
-        </w:rPr>
-        <w:t>. K. MacDonald and V.A. Marchman performed the data analysis and interpretation. K. MacDonald, V.A. Marchman, and A. Fernald drafted the manuscript, and all authors provided critical revisions. All authors approved the final version of the manuscript for submission.</w:t>
-      </w:r>
-    </w:p>
-    <w:p>
-      <w:pPr>
-        <w:ind w:right="-450"/>
-        <w:rPr>
-          <w:rFonts w:ascii="Times" w:hAnsi="Times"/>
-        </w:rPr>
-      </w:pPr>
-    </w:p>
-    <w:p>
-      <w:pPr>
-        <w:ind w:right="-450"/>
-        <w:rPr>
-          <w:rFonts w:ascii="Times" w:hAnsi="Times"/>
-        </w:rPr>
-      </w:pPr>
-    </w:p>
-    <w:p>
-      <w:pPr>
-        <w:ind w:right="-450"/>
-        <w:rPr>
-          <w:rFonts w:ascii="Times" w:hAnsi="Times"/>
-        </w:rPr>
-      </w:pPr>
-      <w:bookmarkStart w:id="0" w:name="_GoBack"/>
-      <w:bookmarkEnd w:id="0"/>
+        <w:t xml:space="preserve">K. MacDonald, V.A. Marchman, </w:t>
+      </w:r>
+      <w:r>
+        <w:rPr>
+          <w:rFonts w:ascii="Times" w:hAnsi="Times"/>
+        </w:rPr>
+        <w:t xml:space="preserve">D. Corina, </w:t>
+      </w:r>
+      <w:r>
+        <w:rPr>
+          <w:rFonts w:ascii="Times" w:hAnsi="Times"/>
+        </w:rPr>
+        <w:t>and A. Fernald developed the study concept. All authors contributed to the study design. Testing and data collection were performed by K. MacDonald and T. LaMarr. K. MacDonald and V.A. Marchman performed the data analysis and interpretation. K. MacDonald, V.A. Marchman, and A. Fernald drafted the manuscript, and all authors provided critical revisions. All authors approved the final version of the manuscript for submission.</w:t>
+      </w:r>
+    </w:p>
+    <w:p>
+      <w:pPr>
+        <w:ind w:right="-450"/>
+        <w:rPr>
+          <w:rFonts w:ascii="Times" w:hAnsi="Times"/>
+        </w:rPr>
+      </w:pPr>
+    </w:p>
+    <w:p>
+      <w:pPr>
+        <w:ind w:right="-450"/>
+        <w:rPr>
+          <w:rFonts w:ascii="Times" w:hAnsi="Times"/>
+        </w:rPr>
+      </w:pPr>
+    </w:p>
+    <w:p>
+      <w:pPr>
+        <w:ind w:right="-450"/>
+        <w:rPr>
+          <w:rFonts w:ascii="Times" w:hAnsi="Times"/>
+        </w:rPr>
+      </w:pPr>
     </w:p>
     <w:sectPr>
       <w:pgSz w:w="12240" w:h="15840"/>

</xml_diff>